<commit_message>
edit favico and description
</commit_message>
<xml_diff>
--- a/task_management.docx
+++ b/task_management.docx
@@ -56,10 +56,7 @@
         <w:t>Overview</w:t>
       </w:r>
       <w:r>
-        <w:t xml:space="preserve">: Develop a Task Management System to help users create, update, and delete tasks. Users can categorize tasks, set </w:t>
-      </w:r>
-      <w:r>
-        <w:t>priority levels, and filter tasks by status.</w:t>
+        <w:t>: Develop a Task Management System to help users create, update, and delete tasks. Users can categorize tasks, set priority levels, and filter tasks by status.</w:t>
       </w:r>
     </w:p>
     <w:p>
@@ -110,10 +107,7 @@
         </w:tabs>
       </w:pPr>
       <w:r>
-        <w:t>Enable users to create, assign, and manage tasks with features like categorization, priority levels, and due dates</w:t>
-      </w:r>
-      <w:r>
-        <w:t>.</w:t>
+        <w:t>Enable users to create, assign, and manage tasks with features like categorization, priority levels, and due dates.</w:t>
       </w:r>
       <w:r>
         <w:t xml:space="preserve"> </w:t>
@@ -218,8 +212,16 @@
         <w:tabs>
           <w:tab w:val="left" w:pos="1414"/>
         </w:tabs>
-      </w:pPr>
-      <w:r>
+        <w:rPr>
+          <w:strike/>
+          <w:color w:val="FF0000"/>
+        </w:rPr>
+      </w:pPr>
+      <w:r>
+        <w:rPr>
+          <w:strike/>
+          <w:color w:val="FF0000"/>
+        </w:rPr>
         <w:t>Backend integration with Node.js and MongoDB.</w:t>
       </w:r>
     </w:p>
@@ -315,11 +317,25 @@
       </w:r>
       <w:proofErr w:type="spellStart"/>
       <w:r>
-        <w:t>Uqda</w:t>
+        <w:t>OK</w:t>
+      </w:r>
+      <w:r>
+        <w:t>da</w:t>
       </w:r>
       <w:proofErr w:type="spellEnd"/>
       <w:r>
-        <w:t>, Mohamed.</w:t>
+        <w:t>, Mohamed</w:t>
+      </w:r>
+      <w:r>
+        <w:t xml:space="preserve"> </w:t>
+      </w:r>
+      <w:proofErr w:type="spellStart"/>
+      <w:r>
+        <w:t>zaghlol</w:t>
+      </w:r>
+      <w:proofErr w:type="spellEnd"/>
+      <w:r>
+        <w:t>.</w:t>
       </w:r>
     </w:p>
     <w:p>
@@ -374,18 +390,25 @@
         <w:tabs>
           <w:tab w:val="left" w:pos="1414"/>
         </w:tabs>
-      </w:pPr>
-      <w:r>
-        <w:rPr>
-          <w:rStyle w:val="StrongEmphasis"/>
+        <w:rPr>
+          <w:strike/>
+          <w:color w:val="FF0000"/>
+        </w:rPr>
+      </w:pPr>
+      <w:r>
+        <w:rPr>
+          <w:rStyle w:val="StrongEmphasis"/>
+          <w:strike/>
+          <w:color w:val="FF0000"/>
         </w:rPr>
         <w:t>Suppliers</w:t>
       </w:r>
       <w:r>
-        <w:t>: Third-p</w:t>
-      </w:r>
-      <w:r>
-        <w:t>arty API providers (if needed) and hosting services.</w:t>
+        <w:rPr>
+          <w:strike/>
+          <w:color w:val="FF0000"/>
+        </w:rPr>
+        <w:t>: Third-party API providers (if needed) and hosting services.</w:t>
       </w:r>
     </w:p>
     <w:p>
@@ -478,10 +501,7 @@
         </w:tabs>
       </w:pPr>
       <w:r>
-        <w:t xml:space="preserve">Filtering and </w:t>
-      </w:r>
-      <w:r>
-        <w:t>searching tasks by status.</w:t>
+        <w:t>Filtering and searching tasks by status.</w:t>
       </w:r>
     </w:p>
     <w:p>
@@ -509,15 +529,25 @@
         <w:tabs>
           <w:tab w:val="left" w:pos="707"/>
         </w:tabs>
-      </w:pPr>
-      <w:r>
-        <w:rPr>
-          <w:rStyle w:val="StrongEmphasis"/>
+        <w:rPr>
+          <w:strike/>
+          <w:color w:val="FF0000"/>
+        </w:rPr>
+      </w:pPr>
+      <w:r>
+        <w:rPr>
+          <w:rStyle w:val="StrongEmphasis"/>
+          <w:strike/>
+          <w:color w:val="FF0000"/>
         </w:rPr>
         <w:lastRenderedPageBreak/>
         <w:t>Non-Functional Requirements</w:t>
       </w:r>
       <w:r>
+        <w:rPr>
+          <w:strike/>
+          <w:color w:val="FF0000"/>
+        </w:rPr>
         <w:t>:</w:t>
       </w:r>
     </w:p>
@@ -531,8 +561,16 @@
         <w:tabs>
           <w:tab w:val="left" w:pos="1414"/>
         </w:tabs>
-      </w:pPr>
-      <w:r>
+        <w:rPr>
+          <w:strike/>
+          <w:color w:val="FF0000"/>
+        </w:rPr>
+      </w:pPr>
+      <w:r>
+        <w:rPr>
+          <w:strike/>
+          <w:color w:val="FF0000"/>
+        </w:rPr>
         <w:t>Performance: API response time &lt; 200ms, dashboard load time &lt; 3 seconds.</w:t>
       </w:r>
     </w:p>
@@ -546,8 +584,16 @@
         <w:tabs>
           <w:tab w:val="left" w:pos="1414"/>
         </w:tabs>
-      </w:pPr>
-      <w:r>
+        <w:rPr>
+          <w:strike/>
+          <w:color w:val="FF0000"/>
+        </w:rPr>
+      </w:pPr>
+      <w:r>
+        <w:rPr>
+          <w:strike/>
+          <w:color w:val="FF0000"/>
+        </w:rPr>
         <w:t>Security: Secure authentication (if implemented), data encryption.</w:t>
       </w:r>
     </w:p>
@@ -561,12 +607,17 @@
         <w:tabs>
           <w:tab w:val="left" w:pos="1414"/>
         </w:tabs>
-      </w:pPr>
-      <w:r>
-        <w:t xml:space="preserve">Usability: </w:t>
-      </w:r>
-      <w:r>
-        <w:t>Responsive design, intuitive UI.</w:t>
+        <w:rPr>
+          <w:strike/>
+          <w:color w:val="FF0000"/>
+        </w:rPr>
+      </w:pPr>
+      <w:r>
+        <w:rPr>
+          <w:strike/>
+          <w:color w:val="FF0000"/>
+        </w:rPr>
+        <w:t>Usability: Responsive design, intuitive UI.</w:t>
       </w:r>
     </w:p>
     <w:p>
@@ -579,21 +630,42 @@
         <w:tabs>
           <w:tab w:val="left" w:pos="1414"/>
         </w:tabs>
-      </w:pPr>
-      <w:r>
+        <w:rPr>
+          <w:strike/>
+          <w:color w:val="FF0000"/>
+        </w:rPr>
+      </w:pPr>
+      <w:r>
+        <w:rPr>
+          <w:strike/>
+          <w:color w:val="FF0000"/>
+        </w:rPr>
         <w:t>Scalability: Handle 1000+ concurrent users.</w:t>
       </w:r>
     </w:p>
     <w:p>
       <w:pPr>
         <w:pStyle w:val="Heading4"/>
+        <w:rPr>
+          <w:strike/>
+          <w:color w:val="FF0000"/>
+        </w:rPr>
       </w:pPr>
       <w:r>
         <w:rPr>
           <w:rStyle w:val="StrongEmphasis"/>
           <w:b/>
         </w:rPr>
-        <w:t>1.4 Risk Assessment &amp; Mitigation</w:t>
+        <w:t>1.</w:t>
+      </w:r>
+      <w:r>
+        <w:rPr>
+          <w:rStyle w:val="StrongEmphasis"/>
+          <w:b/>
+          <w:strike/>
+          <w:color w:val="FF0000"/>
+        </w:rPr>
+        <w:t>4 Risk Assessment &amp; Mitigation</w:t>
       </w:r>
     </w:p>
     <w:p>
@@ -606,14 +678,24 @@
         <w:tabs>
           <w:tab w:val="left" w:pos="707"/>
         </w:tabs>
-      </w:pPr>
-      <w:r>
-        <w:rPr>
-          <w:rStyle w:val="StrongEmphasis"/>
+        <w:rPr>
+          <w:strike/>
+          <w:color w:val="FF0000"/>
+        </w:rPr>
+      </w:pPr>
+      <w:r>
+        <w:rPr>
+          <w:rStyle w:val="StrongEmphasis"/>
+          <w:strike/>
+          <w:color w:val="FF0000"/>
         </w:rPr>
         <w:t>Data Integrity Risks</w:t>
       </w:r>
       <w:r>
+        <w:rPr>
+          <w:strike/>
+          <w:color w:val="FF0000"/>
+        </w:rPr>
         <w:t>: Implement database backups and input validation.</w:t>
       </w:r>
     </w:p>
@@ -627,14 +709,24 @@
         <w:tabs>
           <w:tab w:val="left" w:pos="707"/>
         </w:tabs>
-      </w:pPr>
-      <w:r>
-        <w:rPr>
-          <w:rStyle w:val="StrongEmphasis"/>
+        <w:rPr>
+          <w:strike/>
+          <w:color w:val="FF0000"/>
+        </w:rPr>
+      </w:pPr>
+      <w:r>
+        <w:rPr>
+          <w:rStyle w:val="StrongEmphasis"/>
+          <w:strike/>
+          <w:color w:val="FF0000"/>
         </w:rPr>
         <w:t>Scalability Risks</w:t>
       </w:r>
       <w:r>
+        <w:rPr>
+          <w:strike/>
+          <w:color w:val="FF0000"/>
+        </w:rPr>
         <w:t>: Use cloud-based solutions like AWS or Firebase.</w:t>
       </w:r>
     </w:p>
@@ -648,14 +740,24 @@
         <w:tabs>
           <w:tab w:val="left" w:pos="707"/>
         </w:tabs>
-      </w:pPr>
-      <w:r>
-        <w:rPr>
-          <w:rStyle w:val="StrongEmphasis"/>
+        <w:rPr>
+          <w:strike/>
+          <w:color w:val="FF0000"/>
+        </w:rPr>
+      </w:pPr>
+      <w:r>
+        <w:rPr>
+          <w:rStyle w:val="StrongEmphasis"/>
+          <w:strike/>
+          <w:color w:val="FF0000"/>
         </w:rPr>
         <w:t>UX Risks</w:t>
       </w:r>
       <w:r>
+        <w:rPr>
+          <w:strike/>
+          <w:color w:val="FF0000"/>
+        </w:rPr>
         <w:t>: Conduct user testing and iterate on design.</w:t>
       </w:r>
     </w:p>
@@ -669,14 +771,24 @@
         <w:tabs>
           <w:tab w:val="left" w:pos="707"/>
         </w:tabs>
-      </w:pPr>
-      <w:r>
-        <w:rPr>
-          <w:rStyle w:val="StrongEmphasis"/>
+        <w:rPr>
+          <w:strike/>
+          <w:color w:val="FF0000"/>
+        </w:rPr>
+      </w:pPr>
+      <w:r>
+        <w:rPr>
+          <w:rStyle w:val="StrongEmphasis"/>
+          <w:strike/>
+          <w:color w:val="FF0000"/>
         </w:rPr>
         <w:t>Third-Party Dependency Risks</w:t>
       </w:r>
       <w:r>
+        <w:rPr>
+          <w:strike/>
+          <w:color w:val="FF0000"/>
+        </w:rPr>
         <w:t>: Regularly update libraries and have fallback solutions.</w:t>
       </w:r>
     </w:p>
@@ -690,14 +802,24 @@
         <w:tabs>
           <w:tab w:val="left" w:pos="707"/>
         </w:tabs>
-      </w:pPr>
-      <w:r>
-        <w:rPr>
-          <w:rStyle w:val="StrongEmphasis"/>
+        <w:rPr>
+          <w:strike/>
+          <w:color w:val="FF0000"/>
+        </w:rPr>
+      </w:pPr>
+      <w:r>
+        <w:rPr>
+          <w:rStyle w:val="StrongEmphasis"/>
+          <w:strike/>
+          <w:color w:val="FF0000"/>
         </w:rPr>
         <w:t>Timeline Risks</w:t>
       </w:r>
       <w:r>
+        <w:rPr>
+          <w:strike/>
+          <w:color w:val="FF0000"/>
+        </w:rPr>
         <w:t>: Follow Agile methodology with clear milestones.</w:t>
       </w:r>
     </w:p>
@@ -727,14 +849,7 @@
           <w:rStyle w:val="StrongEmphasis"/>
           <w:b/>
         </w:rPr>
-        <w:t>2.1 System Architectu</w:t>
-      </w:r>
-      <w:r>
-        <w:rPr>
-          <w:rStyle w:val="StrongEmphasis"/>
-          <w:b/>
-        </w:rPr>
-        <w:t>re</w:t>
+        <w:t>2.1 System Architecture</w:t>
       </w:r>
     </w:p>
     <w:p>
@@ -768,14 +883,24 @@
         <w:tabs>
           <w:tab w:val="left" w:pos="707"/>
         </w:tabs>
-      </w:pPr>
-      <w:r>
-        <w:rPr>
-          <w:rStyle w:val="StrongEmphasis"/>
+        <w:rPr>
+          <w:strike/>
+          <w:color w:val="FF0000"/>
+        </w:rPr>
+      </w:pPr>
+      <w:r>
+        <w:rPr>
+          <w:rStyle w:val="StrongEmphasis"/>
+          <w:strike/>
+          <w:color w:val="FF0000"/>
         </w:rPr>
         <w:t>Backend</w:t>
       </w:r>
       <w:r>
+        <w:rPr>
+          <w:strike/>
+          <w:color w:val="FF0000"/>
+        </w:rPr>
         <w:t>: Node.js/Express for API handling.</w:t>
       </w:r>
     </w:p>
@@ -789,14 +914,24 @@
         <w:tabs>
           <w:tab w:val="left" w:pos="707"/>
         </w:tabs>
-      </w:pPr>
-      <w:r>
-        <w:rPr>
-          <w:rStyle w:val="StrongEmphasis"/>
+        <w:rPr>
+          <w:strike/>
+          <w:color w:val="FF0000"/>
+        </w:rPr>
+      </w:pPr>
+      <w:r>
+        <w:rPr>
+          <w:rStyle w:val="StrongEmphasis"/>
+          <w:strike/>
+          <w:color w:val="FF0000"/>
         </w:rPr>
         <w:t>Database</w:t>
       </w:r>
       <w:r>
+        <w:rPr>
+          <w:strike/>
+          <w:color w:val="FF0000"/>
+        </w:rPr>
         <w:t>: MongoDB for storing tasks and user data (if authentication is added).</w:t>
       </w:r>
     </w:p>
@@ -848,10 +983,7 @@
         </w:tabs>
       </w:pPr>
       <w:r>
-        <w:t xml:space="preserve">Backend processes </w:t>
-      </w:r>
-      <w:r>
-        <w:t>requests and interacts with MongoDB.</w:t>
+        <w:t>Backend processes requests and interacts with MongoDB.</w:t>
       </w:r>
     </w:p>
     <w:p>
@@ -872,13 +1004,26 @@
     <w:p>
       <w:pPr>
         <w:pStyle w:val="Heading4"/>
+        <w:rPr>
+          <w:strike/>
+          <w:color w:val="FF0000"/>
+        </w:rPr>
       </w:pPr>
       <w:r>
         <w:rPr>
           <w:rStyle w:val="StrongEmphasis"/>
           <w:b/>
         </w:rPr>
-        <w:t>2.2 Database Design</w:t>
+        <w:t xml:space="preserve">2.2 </w:t>
+      </w:r>
+      <w:r>
+        <w:rPr>
+          <w:rStyle w:val="StrongEmphasis"/>
+          <w:b/>
+          <w:strike/>
+          <w:color w:val="FF0000"/>
+        </w:rPr>
+        <w:t>Database Design</w:t>
       </w:r>
     </w:p>
     <w:p>
@@ -891,14 +1036,24 @@
         <w:tabs>
           <w:tab w:val="left" w:pos="707"/>
         </w:tabs>
-      </w:pPr>
-      <w:r>
-        <w:rPr>
-          <w:rStyle w:val="StrongEmphasis"/>
+        <w:rPr>
+          <w:strike/>
+          <w:color w:val="FF0000"/>
+        </w:rPr>
+      </w:pPr>
+      <w:r>
+        <w:rPr>
+          <w:rStyle w:val="StrongEmphasis"/>
+          <w:strike/>
+          <w:color w:val="FF0000"/>
         </w:rPr>
         <w:t>Entities</w:t>
       </w:r>
       <w:r>
+        <w:rPr>
+          <w:strike/>
+          <w:color w:val="FF0000"/>
+        </w:rPr>
         <w:t>:</w:t>
       </w:r>
     </w:p>
@@ -912,14 +1067,24 @@
         <w:tabs>
           <w:tab w:val="left" w:pos="1414"/>
         </w:tabs>
-      </w:pPr>
-      <w:r>
-        <w:rPr>
-          <w:rStyle w:val="StrongEmphasis"/>
+        <w:rPr>
+          <w:strike/>
+          <w:color w:val="FF0000"/>
+        </w:rPr>
+      </w:pPr>
+      <w:r>
+        <w:rPr>
+          <w:rStyle w:val="StrongEmphasis"/>
+          <w:strike/>
+          <w:color w:val="FF0000"/>
         </w:rPr>
         <w:t>Tasks</w:t>
       </w:r>
       <w:r>
+        <w:rPr>
+          <w:strike/>
+          <w:color w:val="FF0000"/>
+        </w:rPr>
         <w:t>: Store task details (title, description, priority, due date, status).</w:t>
       </w:r>
     </w:p>
@@ -933,18 +1098,25 @@
         <w:tabs>
           <w:tab w:val="left" w:pos="1414"/>
         </w:tabs>
-      </w:pPr>
-      <w:r>
-        <w:rPr>
-          <w:rStyle w:val="StrongEmphasis"/>
+        <w:rPr>
+          <w:strike/>
+          <w:color w:val="FF0000"/>
+        </w:rPr>
+      </w:pPr>
+      <w:r>
+        <w:rPr>
+          <w:rStyle w:val="StrongEmphasis"/>
+          <w:strike/>
+          <w:color w:val="FF0000"/>
         </w:rPr>
         <w:t>Users</w:t>
       </w:r>
       <w:r>
-        <w:t xml:space="preserve"> (optional): Store user account details (if authentication is </w:t>
-      </w:r>
-      <w:r>
-        <w:t>added).</w:t>
+        <w:rPr>
+          <w:strike/>
+          <w:color w:val="FF0000"/>
+        </w:rPr>
+        <w:t xml:space="preserve"> (optional): Store user account details (if authentication is added).</w:t>
       </w:r>
     </w:p>
     <w:p>
@@ -957,14 +1129,24 @@
         <w:tabs>
           <w:tab w:val="left" w:pos="707"/>
         </w:tabs>
-      </w:pPr>
-      <w:r>
-        <w:rPr>
-          <w:rStyle w:val="StrongEmphasis"/>
+        <w:rPr>
+          <w:strike/>
+          <w:color w:val="FF0000"/>
+        </w:rPr>
+      </w:pPr>
+      <w:r>
+        <w:rPr>
+          <w:rStyle w:val="StrongEmphasis"/>
+          <w:strike/>
+          <w:color w:val="FF0000"/>
         </w:rPr>
         <w:t>Relationships</w:t>
       </w:r>
       <w:r>
+        <w:rPr>
+          <w:strike/>
+          <w:color w:val="FF0000"/>
+        </w:rPr>
         <w:t>:</w:t>
       </w:r>
     </w:p>
@@ -978,8 +1160,16 @@
         <w:tabs>
           <w:tab w:val="left" w:pos="1414"/>
         </w:tabs>
-      </w:pPr>
-      <w:r>
+        <w:rPr>
+          <w:strike/>
+          <w:color w:val="FF0000"/>
+        </w:rPr>
+      </w:pPr>
+      <w:r>
+        <w:rPr>
+          <w:strike/>
+          <w:color w:val="FF0000"/>
+        </w:rPr>
         <w:t>One user can have many tasks (if authentication is added).</w:t>
       </w:r>
     </w:p>
@@ -993,8 +1183,16 @@
         <w:tabs>
           <w:tab w:val="left" w:pos="1414"/>
         </w:tabs>
-      </w:pPr>
-      <w:r>
+        <w:rPr>
+          <w:strike/>
+          <w:color w:val="FF0000"/>
+        </w:rPr>
+      </w:pPr>
+      <w:r>
+        <w:rPr>
+          <w:strike/>
+          <w:color w:val="FF0000"/>
+        </w:rPr>
         <w:t>Each task belongs to a specific user (if authentication is added).</w:t>
       </w:r>
     </w:p>
@@ -1050,10 +1248,7 @@
         <w:t>Prototypes</w:t>
       </w:r>
       <w:r>
-        <w:t>: Creat</w:t>
-      </w:r>
-      <w:r>
-        <w:t>e interactive prototypes using Figma.</w:t>
+        <w:t>: Create interactive prototypes using Figma.</w:t>
       </w:r>
     </w:p>
     <w:p>
@@ -1148,14 +1343,7 @@
           <w:rStyle w:val="StrongEmphasis"/>
           <w:b/>
         </w:rPr>
-        <w:t xml:space="preserve">3.1 Frontend </w:t>
-      </w:r>
-      <w:r>
-        <w:rPr>
-          <w:rStyle w:val="StrongEmphasis"/>
-          <w:b/>
-        </w:rPr>
-        <w:t>Development</w:t>
+        <w:t>3.1 Frontend Development</w:t>
       </w:r>
     </w:p>
     <w:p>
@@ -1270,21 +1458,42 @@
         <w:tabs>
           <w:tab w:val="left" w:pos="1414"/>
         </w:tabs>
-      </w:pPr>
-      <w:r>
+        <w:rPr>
+          <w:strike/>
+          <w:color w:val="FF0000"/>
+        </w:rPr>
+      </w:pPr>
+      <w:r>
+        <w:rPr>
+          <w:strike/>
+          <w:color w:val="FF0000"/>
+        </w:rPr>
         <w:t>Integration with backend API for data fetching and updates.</w:t>
       </w:r>
     </w:p>
     <w:p>
       <w:pPr>
         <w:pStyle w:val="Heading4"/>
+        <w:rPr>
+          <w:strike/>
+          <w:color w:val="FF0000"/>
+        </w:rPr>
       </w:pPr>
       <w:r>
         <w:rPr>
           <w:rStyle w:val="StrongEmphasis"/>
           <w:b/>
         </w:rPr>
-        <w:t>3.2 Backend Development</w:t>
+        <w:t xml:space="preserve">3.2 </w:t>
+      </w:r>
+      <w:r>
+        <w:rPr>
+          <w:rStyle w:val="StrongEmphasis"/>
+          <w:b/>
+          <w:strike/>
+          <w:color w:val="FF0000"/>
+        </w:rPr>
+        <w:t>Backend Development</w:t>
       </w:r>
     </w:p>
     <w:p>
@@ -1297,14 +1506,24 @@
         <w:tabs>
           <w:tab w:val="left" w:pos="707"/>
         </w:tabs>
-      </w:pPr>
-      <w:r>
-        <w:rPr>
-          <w:rStyle w:val="StrongEmphasis"/>
+        <w:rPr>
+          <w:strike/>
+          <w:color w:val="FF0000"/>
+        </w:rPr>
+      </w:pPr>
+      <w:r>
+        <w:rPr>
+          <w:rStyle w:val="StrongEmphasis"/>
+          <w:strike/>
+          <w:color w:val="FF0000"/>
         </w:rPr>
         <w:t>Tasks</w:t>
       </w:r>
       <w:r>
+        <w:rPr>
+          <w:strike/>
+          <w:color w:val="FF0000"/>
+        </w:rPr>
         <w:t>:</w:t>
       </w:r>
     </w:p>
@@ -1318,8 +1537,16 @@
         <w:tabs>
           <w:tab w:val="left" w:pos="1414"/>
         </w:tabs>
-      </w:pPr>
-      <w:r>
+        <w:rPr>
+          <w:strike/>
+          <w:color w:val="FF0000"/>
+        </w:rPr>
+      </w:pPr>
+      <w:r>
+        <w:rPr>
+          <w:strike/>
+          <w:color w:val="FF0000"/>
+        </w:rPr>
         <w:t>Build RESTful API endpoints for task creation, updating, and deletion.</w:t>
       </w:r>
     </w:p>
@@ -1333,8 +1560,16 @@
         <w:tabs>
           <w:tab w:val="left" w:pos="1414"/>
         </w:tabs>
-      </w:pPr>
-      <w:r>
+        <w:rPr>
+          <w:strike/>
+          <w:color w:val="FF0000"/>
+        </w:rPr>
+      </w:pPr>
+      <w:r>
+        <w:rPr>
+          <w:strike/>
+          <w:color w:val="FF0000"/>
+        </w:rPr>
         <w:t>Implement data validation and error handling.</w:t>
       </w:r>
     </w:p>
@@ -1348,8 +1583,16 @@
         <w:tabs>
           <w:tab w:val="left" w:pos="1414"/>
         </w:tabs>
-      </w:pPr>
-      <w:r>
+        <w:rPr>
+          <w:strike/>
+          <w:color w:val="FF0000"/>
+        </w:rPr>
+      </w:pPr>
+      <w:r>
+        <w:rPr>
+          <w:strike/>
+          <w:color w:val="FF0000"/>
+        </w:rPr>
         <w:t>Integrate MongoDB for data storage.</w:t>
       </w:r>
     </w:p>
@@ -1363,14 +1606,24 @@
         <w:tabs>
           <w:tab w:val="left" w:pos="707"/>
         </w:tabs>
-      </w:pPr>
-      <w:r>
-        <w:rPr>
-          <w:rStyle w:val="StrongEmphasis"/>
+        <w:rPr>
+          <w:strike/>
+          <w:color w:val="FF0000"/>
+        </w:rPr>
+      </w:pPr>
+      <w:r>
+        <w:rPr>
+          <w:rStyle w:val="StrongEmphasis"/>
+          <w:strike/>
+          <w:color w:val="FF0000"/>
         </w:rPr>
         <w:t>Deliverables</w:t>
       </w:r>
       <w:r>
+        <w:rPr>
+          <w:strike/>
+          <w:color w:val="FF0000"/>
+        </w:rPr>
         <w:t>:</w:t>
       </w:r>
     </w:p>
@@ -1384,8 +1637,16 @@
         <w:tabs>
           <w:tab w:val="left" w:pos="1414"/>
         </w:tabs>
-      </w:pPr>
-      <w:r>
+        <w:rPr>
+          <w:strike/>
+          <w:color w:val="FF0000"/>
+        </w:rPr>
+      </w:pPr>
+      <w:r>
+        <w:rPr>
+          <w:strike/>
+          <w:color w:val="FF0000"/>
+        </w:rPr>
         <w:t>Secure and scalable backend API.</w:t>
       </w:r>
     </w:p>
@@ -1399,19 +1660,33 @@
         <w:tabs>
           <w:tab w:val="left" w:pos="1414"/>
         </w:tabs>
-      </w:pPr>
-      <w:r>
+        <w:rPr>
+          <w:strike/>
+          <w:color w:val="FF0000"/>
+        </w:rPr>
+      </w:pPr>
+      <w:r>
+        <w:rPr>
+          <w:strike/>
+          <w:color w:val="FF0000"/>
+        </w:rPr>
         <w:t>Database schema and CRUD operations.</w:t>
       </w:r>
     </w:p>
     <w:p>
       <w:pPr>
         <w:pStyle w:val="Heading4"/>
+        <w:rPr>
+          <w:strike/>
+          <w:color w:val="FF0000"/>
+        </w:rPr>
       </w:pPr>
       <w:r>
         <w:rPr>
           <w:rStyle w:val="StrongEmphasis"/>
           <w:b/>
+          <w:strike/>
+          <w:color w:val="FF0000"/>
         </w:rPr>
         <w:t>3.3 Integration</w:t>
       </w:r>
@@ -1426,14 +1701,24 @@
         <w:tabs>
           <w:tab w:val="left" w:pos="707"/>
         </w:tabs>
-      </w:pPr>
-      <w:r>
-        <w:rPr>
-          <w:rStyle w:val="StrongEmphasis"/>
+        <w:rPr>
+          <w:strike/>
+          <w:color w:val="FF0000"/>
+        </w:rPr>
+      </w:pPr>
+      <w:r>
+        <w:rPr>
+          <w:rStyle w:val="StrongEmphasis"/>
+          <w:strike/>
+          <w:color w:val="FF0000"/>
         </w:rPr>
         <w:t>Tasks</w:t>
       </w:r>
       <w:r>
+        <w:rPr>
+          <w:strike/>
+          <w:color w:val="FF0000"/>
+        </w:rPr>
         <w:t>:</w:t>
       </w:r>
     </w:p>
@@ -1447,8 +1732,16 @@
         <w:tabs>
           <w:tab w:val="left" w:pos="1414"/>
         </w:tabs>
-      </w:pPr>
-      <w:r>
+        <w:rPr>
+          <w:strike/>
+          <w:color w:val="FF0000"/>
+        </w:rPr>
+      </w:pPr>
+      <w:r>
+        <w:rPr>
+          <w:strike/>
+          <w:color w:val="FF0000"/>
+        </w:rPr>
         <w:t>Connect frontend with backend API.</w:t>
       </w:r>
     </w:p>
@@ -1462,8 +1755,16 @@
         <w:tabs>
           <w:tab w:val="left" w:pos="1414"/>
         </w:tabs>
-      </w:pPr>
-      <w:r>
+        <w:rPr>
+          <w:strike/>
+          <w:color w:val="FF0000"/>
+        </w:rPr>
+      </w:pPr>
+      <w:r>
+        <w:rPr>
+          <w:strike/>
+          <w:color w:val="FF0000"/>
+        </w:rPr>
         <w:t>Test API endpoints using Postman.</w:t>
       </w:r>
     </w:p>
@@ -1477,8 +1778,16 @@
         <w:tabs>
           <w:tab w:val="left" w:pos="1414"/>
         </w:tabs>
-      </w:pPr>
-      <w:r>
+        <w:rPr>
+          <w:strike/>
+          <w:color w:val="FF0000"/>
+        </w:rPr>
+      </w:pPr>
+      <w:r>
+        <w:rPr>
+          <w:strike/>
+          <w:color w:val="FF0000"/>
+        </w:rPr>
         <w:lastRenderedPageBreak/>
         <w:t>Ensure data consistency between frontend and backend.</w:t>
       </w:r>
@@ -1493,14 +1802,24 @@
         <w:tabs>
           <w:tab w:val="left" w:pos="707"/>
         </w:tabs>
-      </w:pPr>
-      <w:r>
-        <w:rPr>
-          <w:rStyle w:val="StrongEmphasis"/>
+        <w:rPr>
+          <w:strike/>
+          <w:color w:val="FF0000"/>
+        </w:rPr>
+      </w:pPr>
+      <w:r>
+        <w:rPr>
+          <w:rStyle w:val="StrongEmphasis"/>
+          <w:strike/>
+          <w:color w:val="FF0000"/>
         </w:rPr>
         <w:t>Deliverables</w:t>
       </w:r>
       <w:r>
+        <w:rPr>
+          <w:strike/>
+          <w:color w:val="FF0000"/>
+        </w:rPr>
         <w:t>:</w:t>
       </w:r>
     </w:p>
@@ -1514,12 +1833,17 @@
         <w:tabs>
           <w:tab w:val="left" w:pos="1414"/>
         </w:tabs>
-      </w:pPr>
-      <w:r>
-        <w:t xml:space="preserve">Fully </w:t>
-      </w:r>
-      <w:r>
-        <w:t>integrated application with end-to-end functionality.</w:t>
+        <w:rPr>
+          <w:strike/>
+          <w:color w:val="FF0000"/>
+        </w:rPr>
+      </w:pPr>
+      <w:r>
+        <w:rPr>
+          <w:strike/>
+          <w:color w:val="FF0000"/>
+        </w:rPr>
+        <w:t>Fully integrated application with end-to-end functionality.</w:t>
       </w:r>
     </w:p>
     <w:p>
@@ -1530,11 +1854,17 @@
     <w:p>
       <w:pPr>
         <w:pStyle w:val="Heading3"/>
+        <w:rPr>
+          <w:strike/>
+          <w:color w:val="FF0000"/>
+        </w:rPr>
       </w:pPr>
       <w:r>
         <w:rPr>
           <w:rStyle w:val="StrongEmphasis"/>
           <w:b/>
+          <w:strike/>
+          <w:color w:val="FF0000"/>
         </w:rPr>
         <w:t>Phase 4: Testing &amp; Quality Assurance</w:t>
       </w:r>
@@ -1542,11 +1872,17 @@
     <w:p>
       <w:pPr>
         <w:pStyle w:val="Heading4"/>
+        <w:rPr>
+          <w:strike/>
+          <w:color w:val="FF0000"/>
+        </w:rPr>
       </w:pPr>
       <w:r>
         <w:rPr>
           <w:rStyle w:val="StrongEmphasis"/>
           <w:b/>
+          <w:strike/>
+          <w:color w:val="FF0000"/>
         </w:rPr>
         <w:t>4.1 Unit Testing</w:t>
       </w:r>
@@ -1561,14 +1897,24 @@
         <w:tabs>
           <w:tab w:val="left" w:pos="707"/>
         </w:tabs>
-      </w:pPr>
-      <w:r>
-        <w:rPr>
-          <w:rStyle w:val="StrongEmphasis"/>
+        <w:rPr>
+          <w:strike/>
+          <w:color w:val="FF0000"/>
+        </w:rPr>
+      </w:pPr>
+      <w:r>
+        <w:rPr>
+          <w:rStyle w:val="StrongEmphasis"/>
+          <w:strike/>
+          <w:color w:val="FF0000"/>
         </w:rPr>
         <w:t>Frontend</w:t>
       </w:r>
       <w:r>
+        <w:rPr>
+          <w:strike/>
+          <w:color w:val="FF0000"/>
+        </w:rPr>
         <w:t>: Test React components using Jest and React Testing Library.</w:t>
       </w:r>
     </w:p>
@@ -1582,14 +1928,24 @@
         <w:tabs>
           <w:tab w:val="left" w:pos="707"/>
         </w:tabs>
-      </w:pPr>
-      <w:r>
-        <w:rPr>
-          <w:rStyle w:val="StrongEmphasis"/>
+        <w:rPr>
+          <w:strike/>
+          <w:color w:val="FF0000"/>
+        </w:rPr>
+      </w:pPr>
+      <w:r>
+        <w:rPr>
+          <w:rStyle w:val="StrongEmphasis"/>
+          <w:strike/>
+          <w:color w:val="FF0000"/>
         </w:rPr>
         <w:t>Backend</w:t>
       </w:r>
       <w:r>
+        <w:rPr>
+          <w:strike/>
+          <w:color w:val="FF0000"/>
+        </w:rPr>
         <w:t>: Test API endpoints using Mocha/Chai.</w:t>
       </w:r>
     </w:p>
@@ -1603,14 +1959,24 @@
         <w:tabs>
           <w:tab w:val="left" w:pos="707"/>
         </w:tabs>
-      </w:pPr>
-      <w:r>
-        <w:rPr>
-          <w:rStyle w:val="StrongEmphasis"/>
+        <w:rPr>
+          <w:strike/>
+          <w:color w:val="FF0000"/>
+        </w:rPr>
+      </w:pPr>
+      <w:r>
+        <w:rPr>
+          <w:rStyle w:val="StrongEmphasis"/>
+          <w:strike/>
+          <w:color w:val="FF0000"/>
         </w:rPr>
         <w:t>Key Test Cases</w:t>
       </w:r>
       <w:r>
+        <w:rPr>
+          <w:strike/>
+          <w:color w:val="FF0000"/>
+        </w:rPr>
         <w:t>:</w:t>
       </w:r>
     </w:p>
@@ -1624,12 +1990,17 @@
         <w:tabs>
           <w:tab w:val="left" w:pos="1414"/>
         </w:tabs>
-      </w:pPr>
-      <w:r>
-        <w:t xml:space="preserve">Task </w:t>
-      </w:r>
-      <w:r>
-        <w:t>creation, updating, and deletion.</w:t>
+        <w:rPr>
+          <w:strike/>
+          <w:color w:val="FF0000"/>
+        </w:rPr>
+      </w:pPr>
+      <w:r>
+        <w:rPr>
+          <w:strike/>
+          <w:color w:val="FF0000"/>
+        </w:rPr>
+        <w:t>Task creation, updating, and deletion.</w:t>
       </w:r>
     </w:p>
     <w:p>
@@ -1642,19 +2013,33 @@
         <w:tabs>
           <w:tab w:val="left" w:pos="1414"/>
         </w:tabs>
-      </w:pPr>
-      <w:r>
+        <w:rPr>
+          <w:strike/>
+          <w:color w:val="FF0000"/>
+        </w:rPr>
+      </w:pPr>
+      <w:r>
+        <w:rPr>
+          <w:strike/>
+          <w:color w:val="FF0000"/>
+        </w:rPr>
         <w:t>Task filtering and searching.</w:t>
       </w:r>
     </w:p>
     <w:p>
       <w:pPr>
         <w:pStyle w:val="Heading4"/>
+        <w:rPr>
+          <w:strike/>
+          <w:color w:val="FF0000"/>
+        </w:rPr>
       </w:pPr>
       <w:r>
         <w:rPr>
           <w:rStyle w:val="StrongEmphasis"/>
           <w:b/>
+          <w:strike/>
+          <w:color w:val="FF0000"/>
         </w:rPr>
         <w:t>4.2 Integration Testing</w:t>
       </w:r>
@@ -1669,14 +2054,24 @@
         <w:tabs>
           <w:tab w:val="left" w:pos="707"/>
         </w:tabs>
-      </w:pPr>
-      <w:r>
-        <w:rPr>
-          <w:rStyle w:val="StrongEmphasis"/>
+        <w:rPr>
+          <w:strike/>
+          <w:color w:val="FF0000"/>
+        </w:rPr>
+      </w:pPr>
+      <w:r>
+        <w:rPr>
+          <w:rStyle w:val="StrongEmphasis"/>
+          <w:strike/>
+          <w:color w:val="FF0000"/>
         </w:rPr>
         <w:t>Tools</w:t>
       </w:r>
       <w:r>
+        <w:rPr>
+          <w:strike/>
+          <w:color w:val="FF0000"/>
+        </w:rPr>
         <w:t>: Postman for API testing, Cypress for end-to-end UI testing.</w:t>
       </w:r>
     </w:p>
@@ -1690,14 +2085,24 @@
         <w:tabs>
           <w:tab w:val="left" w:pos="707"/>
         </w:tabs>
-      </w:pPr>
-      <w:r>
-        <w:rPr>
-          <w:rStyle w:val="StrongEmphasis"/>
+        <w:rPr>
+          <w:strike/>
+          <w:color w:val="FF0000"/>
+        </w:rPr>
+      </w:pPr>
+      <w:r>
+        <w:rPr>
+          <w:rStyle w:val="StrongEmphasis"/>
+          <w:strike/>
+          <w:color w:val="FF0000"/>
         </w:rPr>
         <w:t>Scenarios</w:t>
       </w:r>
       <w:r>
+        <w:rPr>
+          <w:strike/>
+          <w:color w:val="FF0000"/>
+        </w:rPr>
         <w:t>:</w:t>
       </w:r>
     </w:p>
@@ -1711,8 +2116,16 @@
         <w:tabs>
           <w:tab w:val="left" w:pos="1414"/>
         </w:tabs>
-      </w:pPr>
-      <w:r>
+        <w:rPr>
+          <w:strike/>
+          <w:color w:val="FF0000"/>
+        </w:rPr>
+      </w:pPr>
+      <w:r>
+        <w:rPr>
+          <w:strike/>
+          <w:color w:val="FF0000"/>
+        </w:rPr>
         <w:t>User creates a task and views it in the task list.</w:t>
       </w:r>
     </w:p>
@@ -1726,22 +2139,33 @@
         <w:tabs>
           <w:tab w:val="left" w:pos="1414"/>
         </w:tabs>
-      </w:pPr>
-      <w:r>
-        <w:t>User filters tasks by status and priori</w:t>
-      </w:r>
-      <w:r>
-        <w:t>ty.</w:t>
+        <w:rPr>
+          <w:strike/>
+          <w:color w:val="FF0000"/>
+        </w:rPr>
+      </w:pPr>
+      <w:r>
+        <w:rPr>
+          <w:strike/>
+          <w:color w:val="FF0000"/>
+        </w:rPr>
+        <w:t>User filters tasks by status and priority.</w:t>
       </w:r>
     </w:p>
     <w:p>
       <w:pPr>
         <w:pStyle w:val="Heading4"/>
+        <w:rPr>
+          <w:strike/>
+          <w:color w:val="FF0000"/>
+        </w:rPr>
       </w:pPr>
       <w:r>
         <w:rPr>
           <w:rStyle w:val="StrongEmphasis"/>
           <w:b/>
+          <w:strike/>
+          <w:color w:val="FF0000"/>
         </w:rPr>
         <w:t>4.3 User Acceptance Testing (UAT)</w:t>
       </w:r>
@@ -1756,14 +2180,24 @@
         <w:tabs>
           <w:tab w:val="left" w:pos="707"/>
         </w:tabs>
-      </w:pPr>
-      <w:r>
-        <w:rPr>
-          <w:rStyle w:val="StrongEmphasis"/>
+        <w:rPr>
+          <w:strike/>
+          <w:color w:val="FF0000"/>
+        </w:rPr>
+      </w:pPr>
+      <w:r>
+        <w:rPr>
+          <w:rStyle w:val="StrongEmphasis"/>
+          <w:strike/>
+          <w:color w:val="FF0000"/>
         </w:rPr>
         <w:t>Participants</w:t>
       </w:r>
       <w:r>
+        <w:rPr>
+          <w:strike/>
+          <w:color w:val="FF0000"/>
+        </w:rPr>
         <w:t>: Stakeholders and end-users.</w:t>
       </w:r>
     </w:p>
@@ -1777,14 +2211,24 @@
         <w:tabs>
           <w:tab w:val="left" w:pos="707"/>
         </w:tabs>
-      </w:pPr>
-      <w:r>
-        <w:rPr>
-          <w:rStyle w:val="StrongEmphasis"/>
+        <w:rPr>
+          <w:strike/>
+          <w:color w:val="FF0000"/>
+        </w:rPr>
+      </w:pPr>
+      <w:r>
+        <w:rPr>
+          <w:rStyle w:val="StrongEmphasis"/>
+          <w:strike/>
+          <w:color w:val="FF0000"/>
         </w:rPr>
         <w:t>Environment</w:t>
       </w:r>
       <w:r>
+        <w:rPr>
+          <w:strike/>
+          <w:color w:val="FF0000"/>
+        </w:rPr>
         <w:t>: Staging deployment on Netlify (frontend) and Render (backend).</w:t>
       </w:r>
     </w:p>
@@ -1798,14 +2242,24 @@
         <w:tabs>
           <w:tab w:val="left" w:pos="707"/>
         </w:tabs>
-      </w:pPr>
-      <w:r>
-        <w:rPr>
-          <w:rStyle w:val="StrongEmphasis"/>
+        <w:rPr>
+          <w:strike/>
+          <w:color w:val="FF0000"/>
+        </w:rPr>
+      </w:pPr>
+      <w:r>
+        <w:rPr>
+          <w:rStyle w:val="StrongEmphasis"/>
+          <w:strike/>
+          <w:color w:val="FF0000"/>
         </w:rPr>
         <w:t>Test Cases</w:t>
       </w:r>
       <w:r>
+        <w:rPr>
+          <w:strike/>
+          <w:color w:val="FF0000"/>
+        </w:rPr>
         <w:t>:</w:t>
       </w:r>
     </w:p>
@@ -1819,8 +2273,16 @@
         <w:tabs>
           <w:tab w:val="left" w:pos="1414"/>
         </w:tabs>
-      </w:pPr>
-      <w:r>
+        <w:rPr>
+          <w:strike/>
+          <w:color w:val="FF0000"/>
+        </w:rPr>
+      </w:pPr>
+      <w:r>
+        <w:rPr>
+          <w:strike/>
+          <w:color w:val="FF0000"/>
+        </w:rPr>
         <w:t>Validate task creation, updating, and deletion.</w:t>
       </w:r>
     </w:p>
@@ -1834,8 +2296,16 @@
         <w:tabs>
           <w:tab w:val="left" w:pos="1414"/>
         </w:tabs>
-      </w:pPr>
-      <w:r>
+        <w:rPr>
+          <w:strike/>
+          <w:color w:val="FF0000"/>
+        </w:rPr>
+      </w:pPr>
+      <w:r>
+        <w:rPr>
+          <w:strike/>
+          <w:color w:val="FF0000"/>
+        </w:rPr>
         <w:t>Test task filtering and searching.</w:t>
       </w:r>
     </w:p>
@@ -1853,14 +2323,7 @@
           <w:rStyle w:val="StrongEmphasis"/>
           <w:b/>
         </w:rPr>
-        <w:t>Phas</w:t>
-      </w:r>
-      <w:r>
-        <w:rPr>
-          <w:rStyle w:val="StrongEmphasis"/>
-          <w:b/>
-        </w:rPr>
-        <w:t>e 5: Deployment</w:t>
+        <w:t>Phase 5: Deployment</w:t>
       </w:r>
     </w:p>
     <w:p>
@@ -1914,14 +2377,27 @@
         <w:tabs>
           <w:tab w:val="left" w:pos="707"/>
         </w:tabs>
-      </w:pPr>
-      <w:r>
-        <w:rPr>
-          <w:rStyle w:val="StrongEmphasis"/>
+        <w:rPr>
+          <w:strike/>
+          <w:color w:val="FF0000"/>
+          <w:u w:val="single"/>
+        </w:rPr>
+      </w:pPr>
+      <w:r>
+        <w:rPr>
+          <w:rStyle w:val="StrongEmphasis"/>
+          <w:strike/>
+          <w:color w:val="FF0000"/>
+          <w:u w:val="single"/>
         </w:rPr>
         <w:t>Backend</w:t>
       </w:r>
       <w:r>
+        <w:rPr>
+          <w:strike/>
+          <w:color w:val="FF0000"/>
+          <w:u w:val="single"/>
+        </w:rPr>
         <w:t>: Deploy Node.js API to Render or Heroku.</w:t>
       </w:r>
     </w:p>
@@ -1935,14 +2411,24 @@
         <w:tabs>
           <w:tab w:val="left" w:pos="707"/>
         </w:tabs>
-      </w:pPr>
-      <w:r>
-        <w:rPr>
-          <w:rStyle w:val="StrongEmphasis"/>
+        <w:rPr>
+          <w:strike/>
+          <w:color w:val="FF0000"/>
+        </w:rPr>
+      </w:pPr>
+      <w:r>
+        <w:rPr>
+          <w:rStyle w:val="StrongEmphasis"/>
+          <w:strike/>
+          <w:color w:val="FF0000"/>
         </w:rPr>
         <w:t>Database</w:t>
       </w:r>
       <w:r>
+        <w:rPr>
+          <w:strike/>
+          <w:color w:val="FF0000"/>
+        </w:rPr>
         <w:t>: Use MongoDB Atlas for cloud-based hosting.</w:t>
       </w:r>
     </w:p>
@@ -1976,10 +2462,7 @@
         <w:t>Frontend</w:t>
       </w:r>
       <w:r>
-        <w:t xml:space="preserve">: Automate deployment using </w:t>
-      </w:r>
-      <w:r>
-        <w:t>Netlify/</w:t>
+        <w:t>: Automate deployment using Netlify/</w:t>
       </w:r>
       <w:proofErr w:type="spellStart"/>
       <w:r>
@@ -2000,15 +2483,25 @@
         <w:tabs>
           <w:tab w:val="left" w:pos="707"/>
         </w:tabs>
-      </w:pPr>
-      <w:r>
-        <w:rPr>
-          <w:rStyle w:val="StrongEmphasis"/>
+        <w:rPr>
+          <w:strike/>
+          <w:color w:val="FF0000"/>
+        </w:rPr>
+      </w:pPr>
+      <w:r>
+        <w:rPr>
+          <w:rStyle w:val="StrongEmphasis"/>
+          <w:strike/>
+          <w:color w:val="FF0000"/>
         </w:rPr>
         <w:lastRenderedPageBreak/>
         <w:t>Backend</w:t>
       </w:r>
       <w:r>
+        <w:rPr>
+          <w:strike/>
+          <w:color w:val="FF0000"/>
+        </w:rPr>
         <w:t>: Use GitHub Actions or Render auto-deploy.</w:t>
       </w:r>
     </w:p>
@@ -2022,14 +2515,24 @@
         <w:tabs>
           <w:tab w:val="left" w:pos="707"/>
         </w:tabs>
-      </w:pPr>
-      <w:r>
-        <w:rPr>
-          <w:rStyle w:val="StrongEmphasis"/>
+        <w:rPr>
+          <w:strike/>
+          <w:color w:val="FF0000"/>
+        </w:rPr>
+      </w:pPr>
+      <w:r>
+        <w:rPr>
+          <w:rStyle w:val="StrongEmphasis"/>
+          <w:strike/>
+          <w:color w:val="FF0000"/>
         </w:rPr>
         <w:t>Database</w:t>
       </w:r>
       <w:r>
+        <w:rPr>
+          <w:strike/>
+          <w:color w:val="FF0000"/>
+        </w:rPr>
         <w:t>: Configure automatic backups and scaling.</w:t>
       </w:r>
     </w:p>
@@ -2108,10 +2611,7 @@
         </w:tabs>
       </w:pPr>
       <w:r>
-        <w:t>MongoDB Atlas Metrics for dat</w:t>
-      </w:r>
-      <w:r>
-        <w:t>abase monitoring.</w:t>
+        <w:t>MongoDB Atlas Metrics for database monitoring.</w:t>
       </w:r>
     </w:p>
     <w:p>
@@ -2218,10 +2718,7 @@
         </w:tabs>
       </w:pPr>
       <w:r>
-        <w:t xml:space="preserve">Add new </w:t>
-      </w:r>
-      <w:r>
-        <w:t>features like user authentication, task sharing, and notifications.</w:t>
+        <w:t>Add new features like user authentication, task sharing, and notifications.</w:t>
       </w:r>
     </w:p>
     <w:p>
@@ -2760,10 +3257,7 @@
               <w:pStyle w:val="TableContents"/>
             </w:pPr>
             <w:r>
-              <w:t xml:space="preserve">Create system architecture, database schema, and UI/UX </w:t>
-            </w:r>
-            <w:r>
-              <w:t>prototypes.</w:t>
+              <w:t>Create system architecture, database schema, and UI/UX prototypes.</w:t>
             </w:r>
           </w:p>
         </w:tc>
@@ -3285,7 +3779,7 @@
     <w:p>
       <w:pPr>
         <w:rPr>
-          <w:rFonts w:cs="Mangal" w:hint="cs"/>
+          <w:rFonts w:cs="Mangal"/>
           <w:cs/>
         </w:rPr>
       </w:pPr>

</xml_diff>